<commit_message>
adding of other design
</commit_message>
<xml_diff>
--- a/assets/CV.docx
+++ b/assets/CV.docx
@@ -155,25 +155,7 @@
           <w:sz w:val="28"/>
           <w:szCs w:val="28"/>
         </w:rPr>
-        <w:t xml:space="preserve">UI/UX designer and web developer with 2 years of experience in the industry. Proven ability to create user-centered designs that are both beautiful and functional. Skilled in a variety of design and development tools, including Sketch, </w:t>
-      </w:r>
-      <w:proofErr w:type="spellStart"/>
-      <w:r>
-        <w:rPr>
-          <w:rFonts w:ascii="Times New Roman" w:eastAsia="Times New Roman" w:hAnsi="Times New Roman" w:cs="Times New Roman"/>
-          <w:sz w:val="28"/>
-          <w:szCs w:val="28"/>
-        </w:rPr>
-        <w:t>Figma</w:t>
-      </w:r>
-      <w:proofErr w:type="spellEnd"/>
-      <w:r>
-        <w:rPr>
-          <w:rFonts w:ascii="Times New Roman" w:eastAsia="Times New Roman" w:hAnsi="Times New Roman" w:cs="Times New Roman"/>
-          <w:sz w:val="28"/>
-          <w:szCs w:val="28"/>
-        </w:rPr>
-        <w:t>, Adobe XD, HTML, CSS, and JavaScript.</w:t>
+        <w:t>UI/UX designer and web developer with 2 years of experience in the industry. Proven ability to create user-centered designs that are both beautiful and functional. Skilled in a variety of design and development tools, including Sketch, Figma, Adobe XD, HTML, CSS, and JavaScript.</w:t>
       </w:r>
     </w:p>
     <w:p>
@@ -305,33 +287,15 @@
           <w:sz w:val="28"/>
           <w:szCs w:val="28"/>
         </w:rPr>
-        <w:t xml:space="preserve"> Sketch, </w:t>
-      </w:r>
-      <w:proofErr w:type="spellStart"/>
-      <w:r>
-        <w:rPr>
-          <w:rFonts w:ascii="Times New Roman" w:eastAsia="Times New Roman" w:hAnsi="Times New Roman" w:cs="Times New Roman"/>
-          <w:sz w:val="28"/>
-          <w:szCs w:val="28"/>
-        </w:rPr>
-        <w:t>Fi</w:t>
-      </w:r>
-      <w:r>
-        <w:rPr>
-          <w:rFonts w:ascii="Times New Roman" w:eastAsia="Times New Roman" w:hAnsi="Times New Roman" w:cs="Times New Roman"/>
-          <w:sz w:val="28"/>
-          <w:szCs w:val="28"/>
-        </w:rPr>
-        <w:t>gma</w:t>
-      </w:r>
-      <w:proofErr w:type="spellEnd"/>
-      <w:r>
-        <w:rPr>
-          <w:rFonts w:ascii="Times New Roman" w:eastAsia="Times New Roman" w:hAnsi="Times New Roman" w:cs="Times New Roman"/>
-          <w:sz w:val="28"/>
-          <w:szCs w:val="28"/>
-        </w:rPr>
-        <w:t>, Adobe XD, GitHub</w:t>
+        <w:t xml:space="preserve"> Sketch, Fi</w:t>
+      </w:r>
+      <w:r>
+        <w:rPr>
+          <w:rFonts w:ascii="Times New Roman" w:eastAsia="Times New Roman" w:hAnsi="Times New Roman" w:cs="Times New Roman"/>
+          <w:sz w:val="28"/>
+          <w:szCs w:val="28"/>
+        </w:rPr>
+        <w:t>gma, Adobe XD, GitHub</w:t>
       </w:r>
     </w:p>
     <w:p>
@@ -423,23 +387,13 @@
           <w:szCs w:val="28"/>
         </w:rPr>
       </w:pPr>
-      <w:proofErr w:type="spellStart"/>
-      <w:r>
-        <w:rPr>
-          <w:rFonts w:ascii="Times New Roman" w:eastAsia="Times New Roman" w:hAnsi="Times New Roman" w:cs="Times New Roman"/>
-          <w:sz w:val="28"/>
-          <w:szCs w:val="28"/>
-        </w:rPr>
-        <w:t>Nephus</w:t>
-      </w:r>
-      <w:proofErr w:type="spellEnd"/>
-      <w:r>
-        <w:rPr>
-          <w:rFonts w:ascii="Times New Roman" w:eastAsia="Times New Roman" w:hAnsi="Times New Roman" w:cs="Times New Roman"/>
-          <w:sz w:val="28"/>
-          <w:szCs w:val="28"/>
-        </w:rPr>
-        <w:t xml:space="preserve"> Company</w:t>
+      <w:r>
+        <w:rPr>
+          <w:rFonts w:ascii="Times New Roman" w:eastAsia="Times New Roman" w:hAnsi="Times New Roman" w:cs="Times New Roman"/>
+          <w:sz w:val="28"/>
+          <w:szCs w:val="28"/>
+        </w:rPr>
+        <w:t>Nephus Company</w:t>
       </w:r>
     </w:p>
     <w:p>
@@ -455,7 +409,6 @@
           <w:szCs w:val="28"/>
         </w:rPr>
       </w:pPr>
-      <w:proofErr w:type="spellStart"/>
       <w:r>
         <w:rPr>
           <w:rFonts w:ascii="Times New Roman" w:eastAsia="Times New Roman" w:hAnsi="Times New Roman" w:cs="Times New Roman"/>
@@ -464,7 +417,6 @@
         </w:rPr>
         <w:t>Yaounde</w:t>
       </w:r>
-      <w:proofErr w:type="spellEnd"/>
     </w:p>
     <w:p>
       <w:pPr>
@@ -613,23 +565,13 @@
           <w:szCs w:val="28"/>
         </w:rPr>
       </w:pPr>
-      <w:proofErr w:type="spellStart"/>
-      <w:r>
-        <w:rPr>
-          <w:rFonts w:ascii="Times New Roman" w:eastAsia="Times New Roman" w:hAnsi="Times New Roman" w:cs="Times New Roman"/>
-          <w:sz w:val="28"/>
-          <w:szCs w:val="28"/>
-        </w:rPr>
-        <w:t>Nephus</w:t>
-      </w:r>
-      <w:proofErr w:type="spellEnd"/>
-      <w:r>
-        <w:rPr>
-          <w:rFonts w:ascii="Times New Roman" w:eastAsia="Times New Roman" w:hAnsi="Times New Roman" w:cs="Times New Roman"/>
-          <w:sz w:val="28"/>
-          <w:szCs w:val="28"/>
-        </w:rPr>
-        <w:t xml:space="preserve"> Company</w:t>
+      <w:r>
+        <w:rPr>
+          <w:rFonts w:ascii="Times New Roman" w:eastAsia="Times New Roman" w:hAnsi="Times New Roman" w:cs="Times New Roman"/>
+          <w:sz w:val="28"/>
+          <w:szCs w:val="28"/>
+        </w:rPr>
+        <w:t>Nephus Company</w:t>
       </w:r>
     </w:p>
     <w:p>
@@ -645,7 +587,6 @@
           <w:szCs w:val="28"/>
         </w:rPr>
       </w:pPr>
-      <w:proofErr w:type="spellStart"/>
       <w:r>
         <w:rPr>
           <w:rFonts w:ascii="Times New Roman" w:eastAsia="Times New Roman" w:hAnsi="Times New Roman" w:cs="Times New Roman"/>
@@ -654,7 +595,6 @@
         </w:rPr>
         <w:t>Yaounde</w:t>
       </w:r>
-      <w:proofErr w:type="spellEnd"/>
     </w:p>
     <w:p>
       <w:pPr>
@@ -834,23 +774,13 @@
           <w:szCs w:val="28"/>
         </w:rPr>
       </w:pPr>
-      <w:proofErr w:type="spellStart"/>
-      <w:r>
-        <w:rPr>
-          <w:rFonts w:ascii="Times New Roman" w:eastAsia="Times New Roman" w:hAnsi="Times New Roman" w:cs="Times New Roman"/>
-          <w:sz w:val="28"/>
-          <w:szCs w:val="28"/>
-        </w:rPr>
-        <w:t>Yaounde</w:t>
-      </w:r>
-      <w:proofErr w:type="spellEnd"/>
-      <w:r>
-        <w:rPr>
-          <w:rFonts w:ascii="Times New Roman" w:eastAsia="Times New Roman" w:hAnsi="Times New Roman" w:cs="Times New Roman"/>
-          <w:sz w:val="28"/>
-          <w:szCs w:val="28"/>
-        </w:rPr>
-        <w:t>, Cameroon</w:t>
+      <w:r>
+        <w:rPr>
+          <w:rFonts w:ascii="Times New Roman" w:eastAsia="Times New Roman" w:hAnsi="Times New Roman" w:cs="Times New Roman"/>
+          <w:sz w:val="28"/>
+          <w:szCs w:val="28"/>
+        </w:rPr>
+        <w:t>Yaounde, Cameroon</w:t>
       </w:r>
     </w:p>
     <w:p>
@@ -926,29 +856,7 @@
           <w:sz w:val="28"/>
           <w:szCs w:val="28"/>
         </w:rPr>
-        <w:t xml:space="preserve">the website for </w:t>
-      </w:r>
-      <w:proofErr w:type="spellStart"/>
-      <w:r>
-        <w:rPr>
-          <w:rFonts w:ascii="Times New Roman" w:eastAsia="Times New Roman" w:hAnsi="Times New Roman" w:cs="Times New Roman"/>
-          <w:b/>
-          <w:bCs/>
-          <w:sz w:val="28"/>
-          <w:szCs w:val="28"/>
-        </w:rPr>
-        <w:t>Nephus</w:t>
-      </w:r>
-      <w:proofErr w:type="spellEnd"/>
-      <w:r>
-        <w:rPr>
-          <w:rFonts w:ascii="Times New Roman" w:eastAsia="Times New Roman" w:hAnsi="Times New Roman" w:cs="Times New Roman"/>
-          <w:b/>
-          <w:bCs/>
-          <w:sz w:val="28"/>
-          <w:szCs w:val="28"/>
-        </w:rPr>
-        <w:t xml:space="preserve"> Company</w:t>
+        <w:t>the website for Nephus Company</w:t>
       </w:r>
       <w:r>
         <w:rPr>
@@ -1010,7 +918,7 @@
           <w:sz w:val="28"/>
           <w:szCs w:val="28"/>
         </w:rPr>
-        <w:t>&amp; web app for</w:t>
+        <w:t>&amp; web app</w:t>
       </w:r>
       <w:r>
         <w:rPr>
@@ -1020,9 +928,8 @@
           <w:sz w:val="28"/>
           <w:szCs w:val="28"/>
         </w:rPr>
-        <w:t xml:space="preserve"> </w:t>
-      </w:r>
-      <w:proofErr w:type="spellStart"/>
+        <w:t xml:space="preserve"> “One-place”</w:t>
+      </w:r>
       <w:r>
         <w:rPr>
           <w:rFonts w:ascii="Times New Roman" w:eastAsia="Times New Roman" w:hAnsi="Times New Roman" w:cs="Times New Roman"/>
@@ -1031,9 +938,8 @@
           <w:sz w:val="28"/>
           <w:szCs w:val="28"/>
         </w:rPr>
-        <w:t>Nephus</w:t>
-      </w:r>
-      <w:proofErr w:type="spellEnd"/>
+        <w:t xml:space="preserve"> for</w:t>
+      </w:r>
       <w:r>
         <w:rPr>
           <w:rFonts w:ascii="Times New Roman" w:eastAsia="Times New Roman" w:hAnsi="Times New Roman" w:cs="Times New Roman"/>
@@ -1043,6 +949,16 @@
           <w:szCs w:val="28"/>
         </w:rPr>
         <w:t xml:space="preserve"> </w:t>
+      </w:r>
+      <w:r>
+        <w:rPr>
+          <w:rFonts w:ascii="Times New Roman" w:eastAsia="Times New Roman" w:hAnsi="Times New Roman" w:cs="Times New Roman"/>
+          <w:b/>
+          <w:bCs/>
+          <w:sz w:val="28"/>
+          <w:szCs w:val="28"/>
+        </w:rPr>
+        <w:t xml:space="preserve">Nephus </w:t>
       </w:r>
       <w:r>
         <w:rPr>
@@ -1084,6 +1000,56 @@
           <w:sz w:val="28"/>
           <w:szCs w:val="28"/>
         </w:rPr>
+        <w:t>Product design and packaging</w:t>
+      </w:r>
+      <w:r>
+        <w:rPr>
+          <w:rFonts w:ascii="Times New Roman" w:eastAsia="Times New Roman" w:hAnsi="Times New Roman" w:cs="Times New Roman"/>
+          <w:b/>
+          <w:bCs/>
+          <w:sz w:val="28"/>
+          <w:szCs w:val="28"/>
+        </w:rPr>
+        <w:t>.</w:t>
+      </w:r>
+      <w:r>
+        <w:rPr>
+          <w:rFonts w:ascii="Times New Roman" w:eastAsia="Times New Roman" w:hAnsi="Times New Roman" w:cs="Times New Roman"/>
+          <w:sz w:val="28"/>
+          <w:szCs w:val="28"/>
+        </w:rPr>
+        <w:t xml:space="preserve"> A well-design product that meets customer needs and expectations leading to </w:t>
+      </w:r>
+      <w:r>
+        <w:rPr>
+          <w:rFonts w:ascii="Times New Roman" w:eastAsia="Times New Roman" w:hAnsi="Times New Roman" w:cs="Times New Roman"/>
+          <w:sz w:val="28"/>
+          <w:szCs w:val="28"/>
+        </w:rPr>
+        <w:t>increased sales and customer loyalty. Attractive and functional packaging that helps a product stand out on store shelves and influences purchasing decisions</w:t>
+      </w:r>
+    </w:p>
+    <w:p>
+      <w:pPr>
+        <w:numPr>
+          <w:ilvl w:val="0"/>
+          <w:numId w:val="4"/>
+        </w:numPr>
+        <w:spacing w:before="100" w:beforeAutospacing="1" w:after="100" w:afterAutospacing="1" w:line="240" w:lineRule="auto"/>
+        <w:rPr>
+          <w:rFonts w:ascii="Times New Roman" w:eastAsia="Times New Roman" w:hAnsi="Times New Roman" w:cs="Times New Roman"/>
+          <w:sz w:val="28"/>
+          <w:szCs w:val="28"/>
+        </w:rPr>
+      </w:pPr>
+      <w:r>
+        <w:rPr>
+          <w:rFonts w:ascii="Times New Roman" w:eastAsia="Times New Roman" w:hAnsi="Times New Roman" w:cs="Times New Roman"/>
+          <w:b/>
+          <w:bCs/>
+          <w:sz w:val="28"/>
+          <w:szCs w:val="28"/>
+        </w:rPr>
         <w:t>Conducted user research for a new software product.</w:t>
       </w:r>
       <w:r>
@@ -1146,18 +1112,140 @@
           <w:sz w:val="28"/>
           <w:szCs w:val="28"/>
         </w:rPr>
-        <w:t>Thank you for your time and consideration.</w:t>
-      </w:r>
-    </w:p>
-    <w:p>
-      <w:pPr>
-        <w:rPr>
-          <w:sz w:val="28"/>
-          <w:szCs w:val="28"/>
-        </w:rPr>
-      </w:pPr>
+        <w:t>For more about my works:</w:t>
+      </w:r>
+    </w:p>
+    <w:p>
+      <w:pPr>
+        <w:spacing w:before="100" w:beforeAutospacing="1" w:after="100" w:afterAutospacing="1" w:line="240" w:lineRule="auto"/>
+        <w:rPr>
+          <w:rFonts w:ascii="Times New Roman" w:eastAsia="Times New Roman" w:hAnsi="Times New Roman" w:cs="Times New Roman"/>
+          <w:sz w:val="28"/>
+          <w:szCs w:val="28"/>
+        </w:rPr>
+      </w:pPr>
+      <w:r>
+        <w:rPr>
+          <w:rFonts w:ascii="Times New Roman" w:eastAsia="Times New Roman" w:hAnsi="Times New Roman" w:cs="Times New Roman"/>
+          <w:sz w:val="28"/>
+          <w:szCs w:val="28"/>
+        </w:rPr>
+        <w:t xml:space="preserve">Link: </w:t>
+      </w:r>
+      <w:hyperlink r:id="rId8" w:history="1">
+        <w:r>
+          <w:rPr>
+            <w:rStyle w:val="Hyperlink"/>
+            <w:rFonts w:ascii="Times New Roman" w:eastAsia="Times New Roman" w:hAnsi="Times New Roman" w:cs="Times New Roman"/>
+            <w:sz w:val="28"/>
+            <w:szCs w:val="28"/>
+          </w:rPr>
+          <w:t>https://www.behance.net/folalouis</w:t>
+        </w:r>
+      </w:hyperlink>
+    </w:p>
+    <w:p>
+      <w:pPr>
+        <w:spacing w:before="100" w:beforeAutospacing="1" w:after="100" w:afterAutospacing="1" w:line="240" w:lineRule="auto"/>
+        <w:rPr>
+          <w:rFonts w:ascii="Times New Roman" w:eastAsia="Times New Roman" w:hAnsi="Times New Roman" w:cs="Times New Roman"/>
+          <w:sz w:val="28"/>
+          <w:szCs w:val="28"/>
+        </w:rPr>
+      </w:pPr>
+      <w:r>
+        <w:rPr>
+          <w:rFonts w:ascii="Times New Roman" w:eastAsia="Times New Roman" w:hAnsi="Times New Roman" w:cs="Times New Roman"/>
+          <w:sz w:val="28"/>
+          <w:szCs w:val="28"/>
+        </w:rPr>
+        <w:t xml:space="preserve">          </w:t>
+      </w:r>
       <w:bookmarkStart w:id="0" w:name="_GoBack"/>
       <w:bookmarkEnd w:id="0"/>
+      <w:r>
+        <w:rPr>
+          <w:rFonts w:ascii="Times New Roman" w:eastAsia="Times New Roman" w:hAnsi="Times New Roman" w:cs="Times New Roman"/>
+          <w:sz w:val="28"/>
+          <w:szCs w:val="28"/>
+        </w:rPr>
+        <w:fldChar w:fldCharType="begin"/>
+      </w:r>
+      <w:r>
+        <w:rPr>
+          <w:rFonts w:ascii="Times New Roman" w:eastAsia="Times New Roman" w:hAnsi="Times New Roman" w:cs="Times New Roman"/>
+          <w:sz w:val="28"/>
+          <w:szCs w:val="28"/>
+        </w:rPr>
+        <w:instrText xml:space="preserve"> HYPERLINK "</w:instrText>
+      </w:r>
+      <w:r>
+        <w:rPr>
+          <w:rFonts w:ascii="Times New Roman" w:eastAsia="Times New Roman" w:hAnsi="Times New Roman" w:cs="Times New Roman"/>
+          <w:sz w:val="28"/>
+          <w:szCs w:val="28"/>
+        </w:rPr>
+        <w:instrText>https://dribbble.com/Louizo-20</w:instrText>
+      </w:r>
+      <w:r>
+        <w:rPr>
+          <w:rFonts w:ascii="Times New Roman" w:eastAsia="Times New Roman" w:hAnsi="Times New Roman" w:cs="Times New Roman"/>
+          <w:sz w:val="28"/>
+          <w:szCs w:val="28"/>
+        </w:rPr>
+        <w:instrText xml:space="preserve">" </w:instrText>
+      </w:r>
+      <w:r>
+        <w:rPr>
+          <w:rFonts w:ascii="Times New Roman" w:eastAsia="Times New Roman" w:hAnsi="Times New Roman" w:cs="Times New Roman"/>
+          <w:sz w:val="28"/>
+          <w:szCs w:val="28"/>
+        </w:rPr>
+        <w:fldChar w:fldCharType="separate"/>
+      </w:r>
+      <w:r>
+        <w:rPr>
+          <w:rStyle w:val="Hyperlink"/>
+          <w:rFonts w:ascii="Times New Roman" w:eastAsia="Times New Roman" w:hAnsi="Times New Roman" w:cs="Times New Roman"/>
+          <w:sz w:val="28"/>
+          <w:szCs w:val="28"/>
+        </w:rPr>
+        <w:t>https://dribbble.com/Louizo-20</w:t>
+      </w:r>
+      <w:r>
+        <w:rPr>
+          <w:rFonts w:ascii="Times New Roman" w:eastAsia="Times New Roman" w:hAnsi="Times New Roman" w:cs="Times New Roman"/>
+          <w:sz w:val="28"/>
+          <w:szCs w:val="28"/>
+        </w:rPr>
+        <w:fldChar w:fldCharType="end"/>
+      </w:r>
+    </w:p>
+    <w:p>
+      <w:pPr>
+        <w:spacing w:before="100" w:beforeAutospacing="1" w:after="100" w:afterAutospacing="1" w:line="240" w:lineRule="auto"/>
+        <w:rPr>
+          <w:rFonts w:ascii="Times New Roman" w:eastAsia="Times New Roman" w:hAnsi="Times New Roman" w:cs="Times New Roman"/>
+          <w:sz w:val="28"/>
+          <w:szCs w:val="28"/>
+        </w:rPr>
+      </w:pPr>
+      <w:r>
+        <w:rPr>
+          <w:rFonts w:ascii="Times New Roman" w:eastAsia="Times New Roman" w:hAnsi="Times New Roman" w:cs="Times New Roman"/>
+          <w:sz w:val="28"/>
+          <w:szCs w:val="28"/>
+        </w:rPr>
+        <w:t>Thank you for your time and consideration.</w:t>
+      </w:r>
+    </w:p>
+    <w:p>
+      <w:pPr>
+        <w:rPr>
+          <w:sz w:val="28"/>
+          <w:szCs w:val="28"/>
+        </w:rPr>
+      </w:pPr>
     </w:p>
     <w:sectPr>
       <w:pgSz w:w="12240" w:h="15840"/>
@@ -2696,7 +2784,7 @@
 </file>
 
 <file path=customXml/itemProps1.xml><?xml version="1.0" encoding="utf-8"?>
-<ds:datastoreItem xmlns:ds="http://schemas.openxmlformats.org/officeDocument/2006/customXml" ds:itemID="{B1D2551B-74EE-4FE4-B902-56F69D331641}">
+<ds:datastoreItem xmlns:ds="http://schemas.openxmlformats.org/officeDocument/2006/customXml" ds:itemID="{64AC855B-A536-4CCF-9C4C-81ECB4FD6897}">
   <ds:schemaRefs>
     <ds:schemaRef ds:uri="http://schemas.openxmlformats.org/officeDocument/2006/bibliography"/>
   </ds:schemaRefs>

</xml_diff>